<commit_message>
Update in "use_cases_1.2" and "Domain_model_v02"
</commit_message>
<xml_diff>
--- a/documents/contributions/use_cases_1.2.docx
+++ b/documents/contributions/use_cases_1.2.docx
@@ -375,7 +375,25 @@
         <w:rPr>
           <w:lang w:val="el-GR"/>
         </w:rPr>
-        <w:t xml:space="preserve">τον προμηθευτή για τη διαθεσιμότητα του προϊόντος και στη συνέχεια </w:t>
+        <w:t xml:space="preserve">το προϊόν προμηθευτή </w:t>
+      </w:r>
+      <w:r>
+        <w:rPr>
+          <w:lang w:val="el-GR"/>
+        </w:rPr>
+        <w:t>για τη διαθεσιμότητα του</w:t>
+      </w:r>
+      <w:r>
+        <w:rPr>
+          <w:lang w:val="el-GR"/>
+        </w:rPr>
+        <w:t xml:space="preserve"> </w:t>
+      </w:r>
+      <w:r>
+        <w:rPr>
+          <w:lang w:val="el-GR"/>
+        </w:rPr>
+        <w:t xml:space="preserve">και στη συνέχεια </w:t>
       </w:r>
       <w:r>
         <w:rPr>
@@ -453,7 +471,19 @@
         <w:rPr>
           <w:lang w:val="el-GR"/>
         </w:rPr>
-        <w:t>Το σύστημα ελέγχει τον προμηθευτή για την επάρκεια της ποσότητας και εμφανίζει τη σελίδα «Πληρωμή ή Προσθήκη».</w:t>
+        <w:t>Το σύστημα ελέγχει το</w:t>
+      </w:r>
+      <w:r>
+        <w:rPr>
+          <w:lang w:val="el-GR"/>
+        </w:rPr>
+        <w:t xml:space="preserve"> προϊόν</w:t>
+      </w:r>
+      <w:r>
+        <w:rPr>
+          <w:lang w:val="el-GR"/>
+        </w:rPr>
+        <w:t xml:space="preserve"> προμηθευτή για την επάρκεια της ποσότητας και εμφανίζει τη σελίδα «Πληρωμή ή Προσθήκη».</w:t>
       </w:r>
     </w:p>
     <w:p>
@@ -489,7 +519,19 @@
         <w:rPr>
           <w:lang w:val="el-GR"/>
         </w:rPr>
-        <w:t xml:space="preserve">Το σύστημα ελέγχει την επιλογή του Καταστήματος. Αν είναι πληρωμή, ελέγχει το ιστορικό εφοδιασμού για να διαπιστώσει αν </w:t>
+        <w:t xml:space="preserve">Το σύστημα ελέγχει την επιλογή του Καταστήματος. Αν είναι πληρωμή, ελέγχει το </w:t>
+      </w:r>
+      <w:r>
+        <w:rPr>
+          <w:lang w:val="el-GR"/>
+        </w:rPr>
+        <w:t>κατάστημα</w:t>
+      </w:r>
+      <w:r>
+        <w:rPr>
+          <w:lang w:val="el-GR"/>
+        </w:rPr>
+        <w:t xml:space="preserve"> για να διαπιστώσει αν </w:t>
       </w:r>
       <w:r>
         <w:rPr>
@@ -718,6 +760,67 @@
         <w:rPr>
           <w:lang w:val="el-GR"/>
         </w:rPr>
+        <w:t>8</w:t>
+      </w:r>
+      <w:r>
+        <w:rPr>
+          <w:lang w:val="el-GR"/>
+        </w:rPr>
+        <w:t xml:space="preserve">.α.1. Το σύστημα διαπιστώνει ότι η </w:t>
+      </w:r>
+      <w:r>
+        <w:rPr>
+          <w:lang w:val="el-GR"/>
+        </w:rPr>
+        <w:t>διαθέσιμη</w:t>
+      </w:r>
+      <w:r>
+        <w:rPr>
+          <w:lang w:val="el-GR"/>
+        </w:rPr>
+        <w:t xml:space="preserve"> ποσότητα </w:t>
+      </w:r>
+      <w:r>
+        <w:rPr>
+          <w:lang w:val="el-GR"/>
+        </w:rPr>
+        <w:t>δεν επαρκεί</w:t>
+      </w:r>
+      <w:r>
+        <w:rPr>
+          <w:lang w:val="el-GR"/>
+        </w:rPr>
+        <w:t xml:space="preserve"> και </w:t>
+      </w:r>
+      <w:r>
+        <w:rPr>
+          <w:lang w:val="el-GR"/>
+        </w:rPr>
+        <w:t xml:space="preserve"> εμφανίζει</w:t>
+      </w:r>
+      <w:r>
+        <w:rPr>
+          <w:lang w:val="el-GR"/>
+        </w:rPr>
+        <w:t xml:space="preserve"> </w:t>
+      </w:r>
+      <w:r>
+        <w:rPr>
+          <w:lang w:val="el-GR"/>
+        </w:rPr>
+        <w:t xml:space="preserve">τη σελίδα «Απόρριψη» με επεξηγηματικό μήνυμα </w:t>
+      </w:r>
+    </w:p>
+    <w:p>
+      <w:pPr>
+        <w:rPr>
+          <w:lang w:val="el-GR"/>
+        </w:rPr>
+      </w:pPr>
+      <w:r>
+        <w:rPr>
+          <w:lang w:val="el-GR"/>
+        </w:rPr>
         <w:lastRenderedPageBreak/>
         <w:t>8</w:t>
       </w:r>
@@ -725,37 +828,19 @@
         <w:rPr>
           <w:lang w:val="el-GR"/>
         </w:rPr>
-        <w:t xml:space="preserve">.α.1. Το σύστημα διαπιστώνει ότι η </w:t>
-      </w:r>
-      <w:r>
-        <w:rPr>
-          <w:lang w:val="el-GR"/>
-        </w:rPr>
-        <w:t>διαθέσιμη</w:t>
-      </w:r>
-      <w:r>
-        <w:rPr>
-          <w:lang w:val="el-GR"/>
-        </w:rPr>
-        <w:t xml:space="preserve"> ποσότητα </w:t>
-      </w:r>
-      <w:r>
-        <w:rPr>
-          <w:lang w:val="el-GR"/>
-        </w:rPr>
-        <w:t>δεν επαρκεί</w:t>
-      </w:r>
-      <w:r>
-        <w:rPr>
-          <w:lang w:val="el-GR"/>
-        </w:rPr>
-        <w:t xml:space="preserve"> και </w:t>
-      </w:r>
-      <w:r>
-        <w:rPr>
-          <w:lang w:val="el-GR"/>
-        </w:rPr>
-        <w:t xml:space="preserve"> εμφανίζει</w:t>
+        <w:t xml:space="preserve">.α.2. </w:t>
+      </w:r>
+      <w:r>
+        <w:rPr>
+          <w:lang w:val="el-GR"/>
+        </w:rPr>
+        <w:t xml:space="preserve">Το </w:t>
+      </w:r>
+      <w:r>
+        <w:rPr>
+          <w:lang w:val="el-GR"/>
+        </w:rPr>
+        <w:t>Κατάστημα</w:t>
       </w:r>
       <w:r>
         <w:rPr>
@@ -767,7 +852,13 @@
         <w:rPr>
           <w:lang w:val="el-GR"/>
         </w:rPr>
-        <w:t xml:space="preserve">τη σελίδα «Απόρριψη» με επεξηγηματικό μήνυμα </w:t>
+        <w:t>επιβεβαιώνει</w:t>
+      </w:r>
+      <w:r>
+        <w:rPr>
+          <w:lang w:val="el-GR"/>
+        </w:rPr>
+        <w:t>.</w:t>
       </w:r>
     </w:p>
     <w:p>
@@ -786,31 +877,64 @@
         <w:rPr>
           <w:lang w:val="el-GR"/>
         </w:rPr>
-        <w:t xml:space="preserve">.α.2. </w:t>
-      </w:r>
-      <w:r>
-        <w:rPr>
-          <w:lang w:val="el-GR"/>
-        </w:rPr>
-        <w:t xml:space="preserve">Το </w:t>
-      </w:r>
-      <w:r>
-        <w:rPr>
-          <w:lang w:val="el-GR"/>
-        </w:rPr>
-        <w:t>Κατάστημα</w:t>
-      </w:r>
-      <w:r>
-        <w:rPr>
-          <w:lang w:val="el-GR"/>
-        </w:rPr>
-        <w:t xml:space="preserve"> </w:t>
-      </w:r>
-      <w:r>
-        <w:rPr>
-          <w:lang w:val="el-GR"/>
-        </w:rPr>
-        <w:t>επιβεβαιώνει</w:t>
+        <w:t xml:space="preserve">.α.3. Η περίπτωση χρήσης συνεχίζεται από το βήμα </w:t>
+      </w:r>
+      <w:r>
+        <w:rPr>
+          <w:lang w:val="el-GR"/>
+        </w:rPr>
+        <w:t>6</w:t>
+      </w:r>
+      <w:r>
+        <w:rPr>
+          <w:lang w:val="el-GR"/>
+        </w:rPr>
+        <w:t xml:space="preserve"> της βασικής ροής.</w:t>
+      </w:r>
+    </w:p>
+    <w:p>
+      <w:pPr>
+        <w:rPr>
+          <w:lang w:val="el-GR"/>
+        </w:rPr>
+      </w:pPr>
+    </w:p>
+    <w:p>
+      <w:pPr>
+        <w:rPr>
+          <w:lang w:val="el-GR"/>
+        </w:rPr>
+      </w:pPr>
+      <w:r>
+        <w:rPr>
+          <w:lang w:val="el-GR"/>
+        </w:rPr>
+        <w:t>Εναλλακτική Ροή 3</w:t>
+      </w:r>
+    </w:p>
+    <w:p>
+      <w:pPr>
+        <w:rPr>
+          <w:lang w:val="el-GR"/>
+        </w:rPr>
+      </w:pPr>
+      <w:r>
+        <w:rPr>
+          <w:lang w:val="el-GR"/>
+        </w:rPr>
+        <w:t>10</w:t>
+      </w:r>
+      <w:r>
+        <w:rPr>
+          <w:lang w:val="el-GR"/>
+        </w:rPr>
+        <w:t xml:space="preserve">.α.1 Το σύστημα </w:t>
+      </w:r>
+      <w:r>
+        <w:rPr>
+          <w:lang w:val="el-GR"/>
+        </w:rPr>
+        <w:t>διαπιστώνει ότι το κατάστημα επέλεξε την προσθήκη προϊόντων</w:t>
       </w:r>
       <w:r>
         <w:rPr>
@@ -829,19 +953,31 @@
         <w:rPr>
           <w:lang w:val="el-GR"/>
         </w:rPr>
-        <w:t>8</w:t>
-      </w:r>
-      <w:r>
-        <w:rPr>
-          <w:lang w:val="el-GR"/>
-        </w:rPr>
-        <w:t xml:space="preserve">.α.3. Η περίπτωση χρήσης συνεχίζεται από το βήμα </w:t>
-      </w:r>
-      <w:r>
-        <w:rPr>
-          <w:lang w:val="el-GR"/>
-        </w:rPr>
-        <w:t>6</w:t>
+        <w:t>10</w:t>
+      </w:r>
+      <w:r>
+        <w:rPr>
+          <w:lang w:val="el-GR"/>
+        </w:rPr>
+        <w:t>.α.</w:t>
+      </w:r>
+      <w:r>
+        <w:rPr>
+          <w:lang w:val="el-GR"/>
+        </w:rPr>
+        <w:t>2</w:t>
+      </w:r>
+      <w:r>
+        <w:rPr>
+          <w:lang w:val="el-GR"/>
+        </w:rPr>
+        <w:t xml:space="preserve"> Η περίπτωση χρήσης συνεχίζεται από το βήμα </w:t>
+      </w:r>
+      <w:r>
+        <w:rPr>
+          <w:lang w:val="el-GR"/>
+        </w:rPr>
+        <w:t>4</w:t>
       </w:r>
       <w:r>
         <w:rPr>
@@ -867,7 +1003,13 @@
         <w:rPr>
           <w:lang w:val="el-GR"/>
         </w:rPr>
-        <w:t>Εναλλακτική Ροή 3</w:t>
+        <w:t xml:space="preserve">Εναλλακτική Ροή </w:t>
+      </w:r>
+      <w:r>
+        <w:rPr>
+          <w:lang w:val="el-GR"/>
+        </w:rPr>
+        <w:t>4</w:t>
       </w:r>
     </w:p>
     <w:p>
@@ -886,20 +1028,32 @@
         <w:rPr>
           <w:lang w:val="el-GR"/>
         </w:rPr>
-        <w:t xml:space="preserve">.α.1 Το σύστημα </w:t>
-      </w:r>
-      <w:r>
-        <w:rPr>
-          <w:lang w:val="el-GR"/>
-        </w:rPr>
-        <w:t>διαπιστώνει ότι το κατάστημα επέλεξε την προσθήκη προϊόντων</w:t>
-      </w:r>
-      <w:r>
-        <w:rPr>
-          <w:lang w:val="el-GR"/>
-        </w:rPr>
         <w:t>.</w:t>
       </w:r>
+      <w:r>
+        <w:rPr>
+          <w:lang w:val="el-GR"/>
+        </w:rPr>
+        <w:t>β</w:t>
+      </w:r>
+      <w:r>
+        <w:rPr>
+          <w:lang w:val="el-GR"/>
+        </w:rPr>
+        <w:t>.1 Το</w:t>
+      </w:r>
+      <w:r>
+        <w:rPr>
+          <w:lang w:val="el-GR"/>
+        </w:rPr>
+        <w:t xml:space="preserve"> σύστημα διαπιστώνει ότι το Κατάστημα έχει παραγγείλει ξανά από τον ίδιο προμηθευτή</w:t>
+      </w:r>
+      <w:r>
+        <w:rPr>
+          <w:lang w:val="el-GR"/>
+        </w:rPr>
+        <w:t>.</w:t>
+      </w:r>
     </w:p>
     <w:p>
       <w:pPr>
@@ -917,19 +1071,19 @@
         <w:rPr>
           <w:lang w:val="el-GR"/>
         </w:rPr>
-        <w:t>.α.</w:t>
-      </w:r>
-      <w:r>
-        <w:rPr>
-          <w:lang w:val="el-GR"/>
-        </w:rPr>
-        <w:t>2</w:t>
-      </w:r>
-      <w:r>
-        <w:rPr>
-          <w:lang w:val="el-GR"/>
-        </w:rPr>
-        <w:t xml:space="preserve"> Η περίπτωση χρήσης συνεχίζεται από το βήμα </w:t>
+        <w:t>.</w:t>
+      </w:r>
+      <w:r>
+        <w:rPr>
+          <w:lang w:val="el-GR"/>
+        </w:rPr>
+        <w:t>β</w:t>
+      </w:r>
+      <w:r>
+        <w:rPr>
+          <w:lang w:val="el-GR"/>
+        </w:rPr>
+        <w:t>.2 Η περίπτωση χρήσης συνεχίζεται από το βήμα 1</w:t>
       </w:r>
       <w:r>
         <w:rPr>
@@ -961,118 +1115,6 @@
         <w:rPr>
           <w:lang w:val="el-GR"/>
         </w:rPr>
-        <w:t xml:space="preserve">Εναλλακτική Ροή </w:t>
-      </w:r>
-      <w:r>
-        <w:rPr>
-          <w:lang w:val="el-GR"/>
-        </w:rPr>
-        <w:t>4</w:t>
-      </w:r>
-    </w:p>
-    <w:p>
-      <w:pPr>
-        <w:rPr>
-          <w:lang w:val="el-GR"/>
-        </w:rPr>
-      </w:pPr>
-      <w:r>
-        <w:rPr>
-          <w:lang w:val="el-GR"/>
-        </w:rPr>
-        <w:t>10</w:t>
-      </w:r>
-      <w:r>
-        <w:rPr>
-          <w:lang w:val="el-GR"/>
-        </w:rPr>
-        <w:t>.</w:t>
-      </w:r>
-      <w:r>
-        <w:rPr>
-          <w:lang w:val="el-GR"/>
-        </w:rPr>
-        <w:t>β</w:t>
-      </w:r>
-      <w:r>
-        <w:rPr>
-          <w:lang w:val="el-GR"/>
-        </w:rPr>
-        <w:t>.1 Το</w:t>
-      </w:r>
-      <w:r>
-        <w:rPr>
-          <w:lang w:val="el-GR"/>
-        </w:rPr>
-        <w:t xml:space="preserve"> σύστημα διαπιστώνει ότι το Κατάστημα έχει παραγγείλει ξανά από τον ίδιο προμηθευτή</w:t>
-      </w:r>
-      <w:r>
-        <w:rPr>
-          <w:lang w:val="el-GR"/>
-        </w:rPr>
-        <w:t>.</w:t>
-      </w:r>
-    </w:p>
-    <w:p>
-      <w:pPr>
-        <w:rPr>
-          <w:lang w:val="el-GR"/>
-        </w:rPr>
-      </w:pPr>
-      <w:r>
-        <w:rPr>
-          <w:lang w:val="el-GR"/>
-        </w:rPr>
-        <w:t>10</w:t>
-      </w:r>
-      <w:r>
-        <w:rPr>
-          <w:lang w:val="el-GR"/>
-        </w:rPr>
-        <w:t>.</w:t>
-      </w:r>
-      <w:r>
-        <w:rPr>
-          <w:lang w:val="el-GR"/>
-        </w:rPr>
-        <w:t>β</w:t>
-      </w:r>
-      <w:r>
-        <w:rPr>
-          <w:lang w:val="el-GR"/>
-        </w:rPr>
-        <w:t>.2 Η περίπτωση χρήσης συνεχίζεται από το βήμα 1</w:t>
-      </w:r>
-      <w:r>
-        <w:rPr>
-          <w:lang w:val="el-GR"/>
-        </w:rPr>
-        <w:t>4</w:t>
-      </w:r>
-      <w:r>
-        <w:rPr>
-          <w:lang w:val="el-GR"/>
-        </w:rPr>
-        <w:t xml:space="preserve"> της βασικής ροής.</w:t>
-      </w:r>
-    </w:p>
-    <w:p>
-      <w:pPr>
-        <w:rPr>
-          <w:lang w:val="el-GR"/>
-        </w:rPr>
-      </w:pPr>
-    </w:p>
-    <w:p>
-      <w:pPr>
-        <w:rPr>
-          <w:lang w:val="el-GR"/>
-        </w:rPr>
-      </w:pPr>
-      <w:r>
-        <w:rPr>
-          <w:lang w:val="el-GR"/>
-        </w:rPr>
         <w:t>Εναλλακτική Ροή 5</w:t>
       </w:r>
     </w:p>
@@ -1099,13 +1141,7 @@
         <w:rPr>
           <w:lang w:val="el-GR"/>
         </w:rPr>
-        <w:t>1</w:t>
-      </w:r>
-      <w:r>
-        <w:rPr>
-          <w:lang w:val="el-GR"/>
-        </w:rPr>
-        <w:t>2</w:t>
+        <w:t>12</w:t>
       </w:r>
       <w:r>
         <w:rPr>
@@ -1243,7 +1279,6 @@
           <w:szCs w:val="40"/>
           <w:lang w:val="el-GR"/>
         </w:rPr>
-        <w:lastRenderedPageBreak/>
         <w:t>2</w:t>
       </w:r>
       <w:r>
@@ -1320,6 +1355,7 @@
           <w:szCs w:val="40"/>
           <w:lang w:val="el-GR"/>
         </w:rPr>
+        <w:lastRenderedPageBreak/>
         <w:t>Β</w:t>
       </w:r>
       <w:r>
@@ -1486,19 +1522,19 @@
         <w:rPr>
           <w:lang w:val="el-GR"/>
         </w:rPr>
-        <w:t>το ωράριο για να επιβεβαιώσει ότι</w:t>
-      </w:r>
-      <w:r>
-        <w:rPr>
-          <w:lang w:val="el-GR"/>
-        </w:rPr>
-        <w:t xml:space="preserve"> το </w:t>
-      </w:r>
-      <w:r>
-        <w:rPr>
-          <w:lang w:val="el-GR"/>
-        </w:rPr>
-        <w:t>Κατάστημα</w:t>
+        <w:t xml:space="preserve">το </w:t>
+      </w:r>
+      <w:r>
+        <w:rPr>
+          <w:lang w:val="el-GR"/>
+        </w:rPr>
+        <w:t>κατάστημα</w:t>
+      </w:r>
+      <w:r>
+        <w:rPr>
+          <w:lang w:val="el-GR"/>
+        </w:rPr>
+        <w:t xml:space="preserve"> για να επιβεβαιώσει ότι</w:t>
       </w:r>
       <w:r>
         <w:rPr>
@@ -1642,13 +1678,7 @@
         <w:rPr>
           <w:lang w:val="el-GR"/>
         </w:rPr>
-        <w:t>για το τραπέζι</w:t>
-      </w:r>
-      <w:r>
-        <w:rPr>
-          <w:lang w:val="el-GR"/>
-        </w:rPr>
-        <w:t xml:space="preserve"> </w:t>
+        <w:t xml:space="preserve">για το τραπέζι </w:t>
       </w:r>
       <w:r>
         <w:rPr>
@@ -1750,7 +1780,13 @@
         <w:rPr>
           <w:lang w:val="el-GR"/>
         </w:rPr>
-        <w:t xml:space="preserve"> το τραπέζι </w:t>
+        <w:t xml:space="preserve"> τ</w:t>
+      </w:r>
+      <w:r>
+        <w:rPr>
+          <w:lang w:val="el-GR"/>
+        </w:rPr>
+        <w:t xml:space="preserve">ην κράτηση </w:t>
       </w:r>
       <w:r>
         <w:rPr>
@@ -1786,13 +1822,19 @@
         <w:rPr>
           <w:lang w:val="el-GR"/>
         </w:rPr>
-        <w:t>, ανακτά το ωράριο σερβιτόρων</w:t>
-      </w:r>
-      <w:r>
-        <w:rPr>
-          <w:lang w:val="el-GR"/>
-        </w:rPr>
-        <w:t xml:space="preserve"> και </w:t>
+        <w:t>, ανακτά το</w:t>
+      </w:r>
+      <w:r>
+        <w:rPr>
+          <w:lang w:val="el-GR"/>
+        </w:rPr>
+        <w:t xml:space="preserve">υς σερβιτόρους </w:t>
+      </w:r>
+      <w:r>
+        <w:rPr>
+          <w:lang w:val="el-GR"/>
+        </w:rPr>
+        <w:t xml:space="preserve">και </w:t>
       </w:r>
       <w:r>
         <w:rPr>
@@ -2014,25 +2056,13 @@
         <w:rPr>
           <w:lang w:val="el-GR"/>
         </w:rPr>
-        <w:t>Το σύστημα εμφανίζει τη σελίδα «</w:t>
-      </w:r>
-      <w:r>
-        <w:rPr>
-          <w:lang w:val="el-GR"/>
-        </w:rPr>
-        <w:t>Επιβεβαίωση</w:t>
-      </w:r>
-      <w:r>
-        <w:rPr>
-          <w:lang w:val="el-GR"/>
-        </w:rPr>
-        <w:t xml:space="preserve">» και σε περίπτωση επιβεβαίωσης καταχωρεί </w:t>
-      </w:r>
-      <w:r>
-        <w:rPr>
-          <w:lang w:val="el-GR"/>
-        </w:rPr>
-        <w:t>την ανάθεση στο ωράριο σερβιτόρου</w:t>
+        <w:t>Το σύστημα εμφανίζει τη σελίδα «Επιβεβαίωση» και σε περίπτωση επιβεβαίωσης καταχωρεί την ανάθεση στ</w:t>
+      </w:r>
+      <w:r>
+        <w:rPr>
+          <w:lang w:val="el-GR"/>
+        </w:rPr>
+        <w:t>η κράτηση</w:t>
       </w:r>
       <w:r>
         <w:rPr>
@@ -2168,7 +2198,6 @@
         <w:rPr>
           <w:lang w:val="el-GR"/>
         </w:rPr>
-        <w:lastRenderedPageBreak/>
         <w:t>8</w:t>
       </w:r>
       <w:r>
@@ -3767,23 +3796,6 @@
 </file>
 
 <file path=customXml/item1.xml><?xml version="1.0" encoding="utf-8"?>
-<p:properties xmlns:p="http://schemas.microsoft.com/office/2006/metadata/properties" xmlns:xsi="http://www.w3.org/2001/XMLSchema-instance" xmlns:pc="http://schemas.microsoft.com/office/infopath/2007/PartnerControls">
-  <documentManagement>
-    <_activity xmlns="9d733b85-645a-4747-825d-7dc34246a84f" xsi:nil="true"/>
-  </documentManagement>
-</p:properties>
-</file>
-
-<file path=customXml/item2.xml><?xml version="1.0" encoding="utf-8"?>
-<?mso-contentType ?>
-<FormTemplates xmlns="http://schemas.microsoft.com/sharepoint/v3/contenttype/forms">
-  <Display>DocumentLibraryForm</Display>
-  <Edit>DocumentLibraryForm</Edit>
-  <New>DocumentLibraryForm</New>
-</FormTemplates>
-</file>
-
-<file path=customXml/item3.xml><?xml version="1.0" encoding="utf-8"?>
 <ct:contentTypeSchema xmlns:ct="http://schemas.microsoft.com/office/2006/metadata/contentType" xmlns:ma="http://schemas.microsoft.com/office/2006/metadata/properties/metaAttributes" ct:_="" ma:_="" ma:contentTypeName="Έγγραφο" ma:contentTypeID="0x0101005C03F753D5EE1D44B4A5EAAF8940E610" ma:contentTypeVersion="5" ma:contentTypeDescription="Δημιουργία νέου εγγράφου" ma:contentTypeScope="" ma:versionID="d74f8cdc2c2faf70be7e26d2c0bde0b5">
   <xsd:schema xmlns:xsd="http://www.w3.org/2001/XMLSchema" xmlns:xs="http://www.w3.org/2001/XMLSchema" xmlns:p="http://schemas.microsoft.com/office/2006/metadata/properties" xmlns:ns3="9d733b85-645a-4747-825d-7dc34246a84f" targetNamespace="http://schemas.microsoft.com/office/2006/metadata/properties" ma:root="true" ma:fieldsID="3554500d477b2d958ab8caf99b8b4e0a" ns3:_="">
     <xsd:import namespace="9d733b85-645a-4747-825d-7dc34246a84f"/>
@@ -3935,25 +3947,24 @@
 </ct:contentTypeSchema>
 </file>
 
-<file path=customXml/itemProps1.xml><?xml version="1.0" encoding="utf-8"?>
-<ds:datastoreItem xmlns:ds="http://schemas.openxmlformats.org/officeDocument/2006/customXml" ds:itemID="{4BD02FC3-A8C2-4ED1-B48D-23A3194A82ED}">
-  <ds:schemaRefs>
-    <ds:schemaRef ds:uri="http://schemas.microsoft.com/office/2006/metadata/properties"/>
-    <ds:schemaRef ds:uri="http://schemas.microsoft.com/office/infopath/2007/PartnerControls"/>
-    <ds:schemaRef ds:uri="9d733b85-645a-4747-825d-7dc34246a84f"/>
-  </ds:schemaRefs>
-</ds:datastoreItem>
+<file path=customXml/item2.xml><?xml version="1.0" encoding="utf-8"?>
+<?mso-contentType ?>
+<FormTemplates xmlns="http://schemas.microsoft.com/sharepoint/v3/contenttype/forms">
+  <Display>DocumentLibraryForm</Display>
+  <Edit>DocumentLibraryForm</Edit>
+  <New>DocumentLibraryForm</New>
+</FormTemplates>
 </file>
 
-<file path=customXml/itemProps2.xml><?xml version="1.0" encoding="utf-8"?>
-<ds:datastoreItem xmlns:ds="http://schemas.openxmlformats.org/officeDocument/2006/customXml" ds:itemID="{0092D6EC-9DC6-412C-B1DB-CCCECBD5A782}">
-  <ds:schemaRefs>
-    <ds:schemaRef ds:uri="http://schemas.microsoft.com/sharepoint/v3/contenttype/forms"/>
-  </ds:schemaRefs>
-</ds:datastoreItem>
+<file path=customXml/item3.xml><?xml version="1.0" encoding="utf-8"?>
+<p:properties xmlns:p="http://schemas.microsoft.com/office/2006/metadata/properties" xmlns:xsi="http://www.w3.org/2001/XMLSchema-instance" xmlns:pc="http://schemas.microsoft.com/office/infopath/2007/PartnerControls">
+  <documentManagement>
+    <_activity xmlns="9d733b85-645a-4747-825d-7dc34246a84f" xsi:nil="true"/>
+  </documentManagement>
+</p:properties>
 </file>
 
-<file path=customXml/itemProps3.xml><?xml version="1.0" encoding="utf-8"?>
+<file path=customXml/itemProps1.xml><?xml version="1.0" encoding="utf-8"?>
 <ds:datastoreItem xmlns:ds="http://schemas.openxmlformats.org/officeDocument/2006/customXml" ds:itemID="{ACA22064-E6D8-46E3-BE34-798057937F8E}">
   <ds:schemaRefs>
     <ds:schemaRef ds:uri="http://schemas.microsoft.com/office/2006/metadata/contentType"/>
@@ -3969,4 +3980,22 @@
     <ds:schemaRef ds:uri="http://schemas.microsoft.com/internal/obd"/>
   </ds:schemaRefs>
 </ds:datastoreItem>
+</file>
+
+<file path=customXml/itemProps2.xml><?xml version="1.0" encoding="utf-8"?>
+<ds:datastoreItem xmlns:ds="http://schemas.openxmlformats.org/officeDocument/2006/customXml" ds:itemID="{0092D6EC-9DC6-412C-B1DB-CCCECBD5A782}">
+  <ds:schemaRefs>
+    <ds:schemaRef ds:uri="http://schemas.microsoft.com/sharepoint/v3/contenttype/forms"/>
+  </ds:schemaRefs>
+</ds:datastoreItem>
+</file>
+
+<file path=customXml/itemProps3.xml><?xml version="1.0" encoding="utf-8"?>
+<ds:datastoreItem xmlns:ds="http://schemas.openxmlformats.org/officeDocument/2006/customXml" ds:itemID="{4BD02FC3-A8C2-4ED1-B48D-23A3194A82ED}">
+  <ds:schemaRefs>
+    <ds:schemaRef ds:uri="http://schemas.microsoft.com/office/2006/metadata/properties"/>
+    <ds:schemaRef ds:uri="http://schemas.microsoft.com/office/infopath/2007/PartnerControls"/>
+    <ds:schemaRef ds:uri="9d733b85-645a-4747-825d-7dc34246a84f"/>
+  </ds:schemaRefs>
+</ds:datastoreItem>
 </file>
</xml_diff>

<commit_message>
Create Use Cases v0.2
</commit_message>
<xml_diff>
--- a/documents/contributions/use_cases_1.2.docx
+++ b/documents/contributions/use_cases_1.2.docx
@@ -146,7 +146,7 @@
     </w:p>
     <w:p>
       <w:pPr>
-        <w:pStyle w:val="ListParagraph"/>
+        <w:pStyle w:val="a5"/>
         <w:numPr>
           <w:ilvl w:val="0"/>
           <w:numId w:val="1"/>
@@ -155,6 +155,7 @@
           <w:lang w:val="el-GR"/>
         </w:rPr>
       </w:pPr>
+      <w:bookmarkStart w:id="0" w:name="_Hlk132886169"/>
       <w:r>
         <w:rPr>
           <w:lang w:val="el-GR"/>
@@ -171,12 +172,24 @@
         <w:rPr>
           <w:lang w:val="el-GR"/>
         </w:rPr>
-        <w:t xml:space="preserve"> επιλέγει «Προμήθευση Προϊόντων».</w:t>
-      </w:r>
-    </w:p>
-    <w:p>
-      <w:pPr>
-        <w:pStyle w:val="ListParagraph"/>
+        <w:t xml:space="preserve"> επιλέγει «</w:t>
+      </w:r>
+      <w:r>
+        <w:rPr>
+          <w:lang w:val="el-GR"/>
+        </w:rPr>
+        <w:t>Εφοδιασμό</w:t>
+      </w:r>
+      <w:r>
+        <w:rPr>
+          <w:lang w:val="el-GR"/>
+        </w:rPr>
+        <w:t xml:space="preserve"> Προϊόντων».</w:t>
+      </w:r>
+    </w:p>
+    <w:p>
+      <w:pPr>
+        <w:pStyle w:val="a5"/>
         <w:numPr>
           <w:ilvl w:val="0"/>
           <w:numId w:val="1"/>
@@ -230,7 +243,7 @@
     </w:p>
     <w:p>
       <w:pPr>
-        <w:pStyle w:val="ListParagraph"/>
+        <w:pStyle w:val="a5"/>
         <w:numPr>
           <w:ilvl w:val="0"/>
           <w:numId w:val="1"/>
@@ -266,7 +279,7 @@
     </w:p>
     <w:p>
       <w:pPr>
-        <w:pStyle w:val="ListParagraph"/>
+        <w:pStyle w:val="a5"/>
         <w:numPr>
           <w:ilvl w:val="0"/>
           <w:numId w:val="1"/>
@@ -296,7 +309,7 @@
     </w:p>
     <w:p>
       <w:pPr>
-        <w:pStyle w:val="ListParagraph"/>
+        <w:pStyle w:val="a5"/>
         <w:numPr>
           <w:ilvl w:val="0"/>
           <w:numId w:val="1"/>
@@ -350,7 +363,7 @@
     </w:p>
     <w:p>
       <w:pPr>
-        <w:pStyle w:val="ListParagraph"/>
+        <w:pStyle w:val="a5"/>
         <w:numPr>
           <w:ilvl w:val="0"/>
           <w:numId w:val="1"/>
@@ -422,7 +435,7 @@
     </w:p>
     <w:p>
       <w:pPr>
-        <w:pStyle w:val="ListParagraph"/>
+        <w:pStyle w:val="a5"/>
         <w:numPr>
           <w:ilvl w:val="0"/>
           <w:numId w:val="1"/>
@@ -458,7 +471,7 @@
     </w:p>
     <w:p>
       <w:pPr>
-        <w:pStyle w:val="ListParagraph"/>
+        <w:pStyle w:val="a5"/>
         <w:numPr>
           <w:ilvl w:val="0"/>
           <w:numId w:val="1"/>
@@ -488,7 +501,7 @@
     </w:p>
     <w:p>
       <w:pPr>
-        <w:pStyle w:val="ListParagraph"/>
+        <w:pStyle w:val="a5"/>
         <w:numPr>
           <w:ilvl w:val="0"/>
           <w:numId w:val="1"/>
@@ -506,7 +519,7 @@
     </w:p>
     <w:p>
       <w:pPr>
-        <w:pStyle w:val="ListParagraph"/>
+        <w:pStyle w:val="a5"/>
         <w:numPr>
           <w:ilvl w:val="0"/>
           <w:numId w:val="1"/>
@@ -554,7 +567,7 @@
     </w:p>
     <w:p>
       <w:pPr>
-        <w:pStyle w:val="ListParagraph"/>
+        <w:pStyle w:val="a5"/>
         <w:numPr>
           <w:ilvl w:val="0"/>
           <w:numId w:val="1"/>
@@ -572,7 +585,7 @@
     </w:p>
     <w:p>
       <w:pPr>
-        <w:pStyle w:val="ListParagraph"/>
+        <w:pStyle w:val="a5"/>
         <w:numPr>
           <w:ilvl w:val="0"/>
           <w:numId w:val="1"/>
@@ -590,7 +603,7 @@
     </w:p>
     <w:p>
       <w:pPr>
-        <w:pStyle w:val="ListParagraph"/>
+        <w:pStyle w:val="a5"/>
         <w:numPr>
           <w:ilvl w:val="0"/>
           <w:numId w:val="1"/>
@@ -608,7 +621,7 @@
     </w:p>
     <w:p>
       <w:pPr>
-        <w:pStyle w:val="ListParagraph"/>
+        <w:pStyle w:val="a5"/>
         <w:numPr>
           <w:ilvl w:val="0"/>
           <w:numId w:val="1"/>
@@ -1174,6 +1187,7 @@
         <w:t xml:space="preserve"> της βασικής ροής.</w:t>
       </w:r>
     </w:p>
+    <w:bookmarkEnd w:id="0"/>
     <w:p>
       <w:pPr>
         <w:rPr>
@@ -1377,7 +1391,7 @@
     </w:p>
     <w:p>
       <w:pPr>
-        <w:pStyle w:val="ListParagraph"/>
+        <w:pStyle w:val="a5"/>
         <w:numPr>
           <w:ilvl w:val="0"/>
           <w:numId w:val="2"/>
@@ -1419,7 +1433,7 @@
     </w:p>
     <w:p>
       <w:pPr>
-        <w:pStyle w:val="ListParagraph"/>
+        <w:pStyle w:val="a5"/>
         <w:numPr>
           <w:ilvl w:val="0"/>
           <w:numId w:val="2"/>
@@ -1455,7 +1469,7 @@
     </w:p>
     <w:p>
       <w:pPr>
-        <w:pStyle w:val="ListParagraph"/>
+        <w:pStyle w:val="a5"/>
         <w:numPr>
           <w:ilvl w:val="0"/>
           <w:numId w:val="2"/>
@@ -1503,7 +1517,7 @@
     </w:p>
     <w:p>
       <w:pPr>
-        <w:pStyle w:val="ListParagraph"/>
+        <w:pStyle w:val="a5"/>
         <w:numPr>
           <w:ilvl w:val="0"/>
           <w:numId w:val="2"/>
@@ -1605,7 +1619,7 @@
     </w:p>
     <w:p>
       <w:pPr>
-        <w:pStyle w:val="ListParagraph"/>
+        <w:pStyle w:val="a5"/>
         <w:numPr>
           <w:ilvl w:val="0"/>
           <w:numId w:val="2"/>
@@ -1653,7 +1667,7 @@
     </w:p>
     <w:p>
       <w:pPr>
-        <w:pStyle w:val="ListParagraph"/>
+        <w:pStyle w:val="a5"/>
         <w:numPr>
           <w:ilvl w:val="0"/>
           <w:numId w:val="2"/>
@@ -1713,7 +1727,7 @@
     </w:p>
     <w:p>
       <w:pPr>
-        <w:pStyle w:val="ListParagraph"/>
+        <w:pStyle w:val="a5"/>
         <w:numPr>
           <w:ilvl w:val="0"/>
           <w:numId w:val="2"/>
@@ -1755,7 +1769,7 @@
     </w:p>
     <w:p>
       <w:pPr>
-        <w:pStyle w:val="ListParagraph"/>
+        <w:pStyle w:val="a5"/>
         <w:numPr>
           <w:ilvl w:val="0"/>
           <w:numId w:val="2"/>
@@ -1857,7 +1871,7 @@
     </w:p>
     <w:p>
       <w:pPr>
-        <w:pStyle w:val="ListParagraph"/>
+        <w:pStyle w:val="a5"/>
         <w:numPr>
           <w:ilvl w:val="0"/>
           <w:numId w:val="2"/>
@@ -1899,7 +1913,7 @@
     </w:p>
     <w:p>
       <w:pPr>
-        <w:pStyle w:val="ListParagraph"/>
+        <w:pStyle w:val="a5"/>
         <w:numPr>
           <w:ilvl w:val="0"/>
           <w:numId w:val="2"/>
@@ -1977,7 +1991,7 @@
     </w:p>
     <w:p>
       <w:pPr>
-        <w:pStyle w:val="ListParagraph"/>
+        <w:pStyle w:val="a5"/>
         <w:numPr>
           <w:ilvl w:val="0"/>
           <w:numId w:val="2"/>
@@ -2037,7 +2051,7 @@
     </w:p>
     <w:p>
       <w:pPr>
-        <w:pStyle w:val="ListParagraph"/>
+        <w:pStyle w:val="a5"/>
         <w:numPr>
           <w:ilvl w:val="0"/>
           <w:numId w:val="2"/>
@@ -2073,15 +2087,15 @@
     </w:p>
     <w:p>
       <w:pPr>
-        <w:pStyle w:val="ListParagraph"/>
-        <w:rPr>
-          <w:lang w:val="el-GR"/>
-        </w:rPr>
-      </w:pPr>
-    </w:p>
-    <w:p>
-      <w:pPr>
-        <w:pStyle w:val="ListParagraph"/>
+        <w:pStyle w:val="a5"/>
+        <w:rPr>
+          <w:lang w:val="el-GR"/>
+        </w:rPr>
+      </w:pPr>
+    </w:p>
+    <w:p>
+      <w:pPr>
+        <w:pStyle w:val="a5"/>
         <w:rPr>
           <w:lang w:val="el-GR"/>
         </w:rPr>
@@ -3060,18 +3074,18 @@
     <w:lsdException w:name="Unresolved Mention" w:semiHidden="1" w:unhideWhenUsed="1"/>
     <w:lsdException w:name="Smart Link" w:semiHidden="1" w:unhideWhenUsed="1"/>
   </w:latentStyles>
-  <w:style w:type="paragraph" w:default="1" w:styleId="Normal">
+  <w:style w:type="paragraph" w:default="1" w:styleId="a">
     <w:name w:val="Normal"/>
     <w:qFormat/>
     <w:rsid w:val="00D23EFF"/>
   </w:style>
-  <w:style w:type="character" w:default="1" w:styleId="DefaultParagraphFont">
+  <w:style w:type="character" w:default="1" w:styleId="a0">
     <w:name w:val="Default Paragraph Font"/>
     <w:uiPriority w:val="1"/>
     <w:semiHidden/>
     <w:unhideWhenUsed/>
   </w:style>
-  <w:style w:type="table" w:default="1" w:styleId="TableNormal">
+  <w:style w:type="table" w:default="1" w:styleId="a1">
     <w:name w:val="Normal Table"/>
     <w:uiPriority w:val="99"/>
     <w:semiHidden/>
@@ -3086,15 +3100,15 @@
       </w:tblCellMar>
     </w:tblPr>
   </w:style>
-  <w:style w:type="numbering" w:default="1" w:styleId="NoList">
+  <w:style w:type="numbering" w:default="1" w:styleId="a2">
     <w:name w:val="No List"/>
     <w:uiPriority w:val="99"/>
     <w:semiHidden/>
     <w:unhideWhenUsed/>
   </w:style>
-  <w:style w:type="table" w:styleId="TableGrid">
+  <w:style w:type="table" w:styleId="a3">
     <w:name w:val="Table Grid"/>
-    <w:basedOn w:val="TableNormal"/>
+    <w:basedOn w:val="a1"/>
     <w:uiPriority w:val="39"/>
     <w:rsid w:val="00FE4C25"/>
     <w:pPr>
@@ -3111,9 +3125,9 @@
       </w:tblBorders>
     </w:tblPr>
   </w:style>
-  <w:style w:type="table" w:styleId="PlainTable1">
+  <w:style w:type="table" w:styleId="1">
     <w:name w:val="Plain Table 1"/>
-    <w:basedOn w:val="TableNormal"/>
+    <w:basedOn w:val="a1"/>
     <w:uiPriority w:val="41"/>
     <w:rsid w:val="00FE4C25"/>
     <w:pPr>
@@ -3174,9 +3188,9 @@
       </w:tcPr>
     </w:tblStylePr>
   </w:style>
-  <w:style w:type="table" w:styleId="PlainTable2">
+  <w:style w:type="table" w:styleId="2">
     <w:name w:val="Plain Table 2"/>
-    <w:basedOn w:val="TableNormal"/>
+    <w:basedOn w:val="a1"/>
     <w:uiPriority w:val="42"/>
     <w:rsid w:val="00FE4C25"/>
     <w:pPr>
@@ -3254,9 +3268,9 @@
       </w:tcPr>
     </w:tblStylePr>
   </w:style>
-  <w:style w:type="table" w:styleId="PlainTable3">
+  <w:style w:type="table" w:styleId="3">
     <w:name w:val="Plain Table 3"/>
-    <w:basedOn w:val="TableNormal"/>
+    <w:basedOn w:val="a1"/>
     <w:uiPriority w:val="43"/>
     <w:rsid w:val="00FE4C25"/>
     <w:pPr>
@@ -3347,9 +3361,9 @@
       </w:tcPr>
     </w:tblStylePr>
   </w:style>
-  <w:style w:type="table" w:styleId="PlainTable5">
+  <w:style w:type="table" w:styleId="5">
     <w:name w:val="Plain Table 5"/>
-    <w:basedOn w:val="TableNormal"/>
+    <w:basedOn w:val="a1"/>
     <w:uiPriority w:val="45"/>
     <w:rsid w:val="00FE4C25"/>
     <w:pPr>
@@ -3467,9 +3481,9 @@
       </w:tcPr>
     </w:tblStylePr>
   </w:style>
-  <w:style w:type="table" w:styleId="TableGridLight">
+  <w:style w:type="table" w:styleId="a4">
     <w:name w:val="Grid Table Light"/>
-    <w:basedOn w:val="TableNormal"/>
+    <w:basedOn w:val="a1"/>
     <w:uiPriority w:val="40"/>
     <w:rsid w:val="00FE4C25"/>
     <w:pPr>
@@ -3486,9 +3500,9 @@
       </w:tblBorders>
     </w:tblPr>
   </w:style>
-  <w:style w:type="paragraph" w:styleId="ListParagraph">
+  <w:style w:type="paragraph" w:styleId="a5">
     <w:name w:val="List Paragraph"/>
-    <w:basedOn w:val="Normal"/>
+    <w:basedOn w:val="a"/>
     <w:uiPriority w:val="34"/>
     <w:qFormat/>
     <w:rsid w:val="005223DC"/>
@@ -3948,20 +3962,20 @@
 </file>
 
 <file path=customXml/item2.xml><?xml version="1.0" encoding="utf-8"?>
+<p:properties xmlns:p="http://schemas.microsoft.com/office/2006/metadata/properties" xmlns:xsi="http://www.w3.org/2001/XMLSchema-instance" xmlns:pc="http://schemas.microsoft.com/office/infopath/2007/PartnerControls">
+  <documentManagement>
+    <_activity xmlns="9d733b85-645a-4747-825d-7dc34246a84f" xsi:nil="true"/>
+  </documentManagement>
+</p:properties>
+</file>
+
+<file path=customXml/item3.xml><?xml version="1.0" encoding="utf-8"?>
 <?mso-contentType ?>
 <FormTemplates xmlns="http://schemas.microsoft.com/sharepoint/v3/contenttype/forms">
   <Display>DocumentLibraryForm</Display>
   <Edit>DocumentLibraryForm</Edit>
   <New>DocumentLibraryForm</New>
 </FormTemplates>
-</file>
-
-<file path=customXml/item3.xml><?xml version="1.0" encoding="utf-8"?>
-<p:properties xmlns:p="http://schemas.microsoft.com/office/2006/metadata/properties" xmlns:xsi="http://www.w3.org/2001/XMLSchema-instance" xmlns:pc="http://schemas.microsoft.com/office/infopath/2007/PartnerControls">
-  <documentManagement>
-    <_activity xmlns="9d733b85-645a-4747-825d-7dc34246a84f" xsi:nil="true"/>
-  </documentManagement>
-</p:properties>
 </file>
 
 <file path=customXml/itemProps1.xml><?xml version="1.0" encoding="utf-8"?>
@@ -3983,14 +3997,6 @@
 </file>
 
 <file path=customXml/itemProps2.xml><?xml version="1.0" encoding="utf-8"?>
-<ds:datastoreItem xmlns:ds="http://schemas.openxmlformats.org/officeDocument/2006/customXml" ds:itemID="{0092D6EC-9DC6-412C-B1DB-CCCECBD5A782}">
-  <ds:schemaRefs>
-    <ds:schemaRef ds:uri="http://schemas.microsoft.com/sharepoint/v3/contenttype/forms"/>
-  </ds:schemaRefs>
-</ds:datastoreItem>
-</file>
-
-<file path=customXml/itemProps3.xml><?xml version="1.0" encoding="utf-8"?>
 <ds:datastoreItem xmlns:ds="http://schemas.openxmlformats.org/officeDocument/2006/customXml" ds:itemID="{4BD02FC3-A8C2-4ED1-B48D-23A3194A82ED}">
   <ds:schemaRefs>
     <ds:schemaRef ds:uri="http://schemas.microsoft.com/office/2006/metadata/properties"/>
@@ -3998,4 +4004,12 @@
     <ds:schemaRef ds:uri="9d733b85-645a-4747-825d-7dc34246a84f"/>
   </ds:schemaRefs>
 </ds:datastoreItem>
+</file>
+
+<file path=customXml/itemProps3.xml><?xml version="1.0" encoding="utf-8"?>
+<ds:datastoreItem xmlns:ds="http://schemas.openxmlformats.org/officeDocument/2006/customXml" ds:itemID="{0092D6EC-9DC6-412C-B1DB-CCCECBD5A782}">
+  <ds:schemaRefs>
+    <ds:schemaRef ds:uri="http://schemas.microsoft.com/sharepoint/v3/contenttype/forms"/>
+  </ds:schemaRefs>
+</ds:datastoreItem>
 </file>
</xml_diff>